<commit_message>
Ver8.0 Final Changes/Updates to Planning
</commit_message>
<xml_diff>
--- a/Planning/Planning V1.0.docx
+++ b/Planning/Planning V1.0.docx
@@ -1,6 +1,6 @@
 
 <file path=word/document.xml><?xml version="1.0" encoding="utf-8"?>
-<w:document xmlns:wpc="http://schemas.microsoft.com/office/word/2010/wordprocessingCanvas" xmlns:cx="http://schemas.microsoft.com/office/drawing/2014/chartex" xmlns:cx1="http://schemas.microsoft.com/office/drawing/2015/9/8/chartex" xmlns:mc="http://schemas.openxmlformats.org/markup-compatibility/2006" xmlns:o="urn:schemas-microsoft-com:office:office" xmlns:r="http://schemas.openxmlformats.org/officeDocument/2006/relationships" xmlns:m="http://schemas.openxmlformats.org/officeDocument/2006/math" xmlns:v="urn:schemas-microsoft-com:vml" xmlns:wp14="http://schemas.microsoft.com/office/word/2010/wordprocessingDrawing" xmlns:wp="http://schemas.openxmlformats.org/drawingml/2006/wordprocessingDrawing" xmlns:w10="urn:schemas-microsoft-com:office:word" xmlns:w="http://schemas.openxmlformats.org/wordprocessingml/2006/main" xmlns:w14="http://schemas.microsoft.com/office/word/2010/wordml" xmlns:w15="http://schemas.microsoft.com/office/word/2012/wordml" xmlns:w16se="http://schemas.microsoft.com/office/word/2015/wordml/symex" xmlns:wpg="http://schemas.microsoft.com/office/word/2010/wordprocessingGroup" xmlns:wpi="http://schemas.microsoft.com/office/word/2010/wordprocessingInk" xmlns:wne="http://schemas.microsoft.com/office/word/2006/wordml" xmlns:wps="http://schemas.microsoft.com/office/word/2010/wordprocessingShape" mc:Ignorable="w14 w15 w16se wp14">
+<w:document xmlns:wpc="http://schemas.microsoft.com/office/word/2010/wordprocessingCanvas" xmlns:cx="http://schemas.microsoft.com/office/drawing/2014/chartex" xmlns:cx1="http://schemas.microsoft.com/office/drawing/2015/9/8/chartex" xmlns:cx2="http://schemas.microsoft.com/office/drawing/2015/10/21/chartex" xmlns:cx3="http://schemas.microsoft.com/office/drawing/2016/5/9/chartex" xmlns:cx4="http://schemas.microsoft.com/office/drawing/2016/5/10/chartex" xmlns:cx5="http://schemas.microsoft.com/office/drawing/2016/5/11/chartex" xmlns:cx6="http://schemas.microsoft.com/office/drawing/2016/5/12/chartex" xmlns:cx7="http://schemas.microsoft.com/office/drawing/2016/5/13/chartex" xmlns:cx8="http://schemas.microsoft.com/office/drawing/2016/5/14/chartex" xmlns:mc="http://schemas.openxmlformats.org/markup-compatibility/2006" xmlns:aink="http://schemas.microsoft.com/office/drawing/2016/ink" xmlns:am3d="http://schemas.microsoft.com/office/drawing/2017/model3d" xmlns:o="urn:schemas-microsoft-com:office:office" xmlns:r="http://schemas.openxmlformats.org/officeDocument/2006/relationships" xmlns:m="http://schemas.openxmlformats.org/officeDocument/2006/math" xmlns:v="urn:schemas-microsoft-com:vml" xmlns:wp14="http://schemas.microsoft.com/office/word/2010/wordprocessingDrawing" xmlns:wp="http://schemas.openxmlformats.org/drawingml/2006/wordprocessingDrawing" xmlns:w10="urn:schemas-microsoft-com:office:word" xmlns:w="http://schemas.openxmlformats.org/wordprocessingml/2006/main" xmlns:w14="http://schemas.microsoft.com/office/word/2010/wordml" xmlns:w15="http://schemas.microsoft.com/office/word/2012/wordml" xmlns:w16cid="http://schemas.microsoft.com/office/word/2016/wordml/cid" xmlns:w16se="http://schemas.microsoft.com/office/word/2015/wordml/symex" xmlns:wpg="http://schemas.microsoft.com/office/word/2010/wordprocessingGroup" xmlns:wpi="http://schemas.microsoft.com/office/word/2010/wordprocessingInk" xmlns:wne="http://schemas.microsoft.com/office/word/2006/wordml" xmlns:wps="http://schemas.microsoft.com/office/word/2010/wordprocessingShape" mc:Ignorable="w14 w15 w16se w16cid wp14">
   <w:body>
     <w:p>
       <w:pPr>
@@ -398,6 +398,15 @@
           <w:lang w:val="en-GB"/>
         </w:rPr>
       </w:pPr>
+      <w:r>
+        <w:rPr>
+          <w:rStyle w:val="eop"/>
+          <w:rFonts w:ascii="Californian FB" w:hAnsi="Californian FB" w:cs="Arial"/>
+          <w:szCs w:val="28"/>
+          <w:lang w:val="en-GB"/>
+        </w:rPr>
+        <w:t>Within this version, the only info displayed is what is on the webpage, no variables form python are displayed.</w:t>
+      </w:r>
     </w:p>
     <w:p>
       <w:pPr>
@@ -606,8 +615,19 @@
           <w:szCs w:val="28"/>
           <w:lang w:val="en-GB"/>
         </w:rPr>
-        <w:t>Data dictionary called dog_list</w:t>
-      </w:r>
+        <w:t xml:space="preserve">Data dictionary called </w:t>
+      </w:r>
+      <w:proofErr w:type="spellStart"/>
+      <w:r>
+        <w:rPr>
+          <w:rStyle w:val="eop"/>
+          <w:rFonts w:ascii="Californian FB" w:hAnsi="Californian FB" w:cs="Arial"/>
+          <w:szCs w:val="28"/>
+          <w:lang w:val="en-GB"/>
+        </w:rPr>
+        <w:t>dog_list</w:t>
+      </w:r>
+      <w:proofErr w:type="spellEnd"/>
     </w:p>
     <w:p>
       <w:pPr>
@@ -677,8 +697,19 @@
           <w:szCs w:val="28"/>
           <w:lang w:val="en-GB"/>
         </w:rPr>
-        <w:t>No calculations needed in this vesion</w:t>
-      </w:r>
+        <w:t xml:space="preserve">No calculations needed in this </w:t>
+      </w:r>
+      <w:proofErr w:type="spellStart"/>
+      <w:r>
+        <w:rPr>
+          <w:rStyle w:val="eop"/>
+          <w:rFonts w:ascii="Californian FB" w:hAnsi="Californian FB" w:cs="Arial"/>
+          <w:szCs w:val="28"/>
+          <w:lang w:val="en-GB"/>
+        </w:rPr>
+        <w:t>vesion</w:t>
+      </w:r>
+      <w:proofErr w:type="spellEnd"/>
     </w:p>
     <w:p>
       <w:pPr>
@@ -748,64 +779,94 @@
           <w:szCs w:val="28"/>
           <w:lang w:val="en-GB"/>
         </w:rPr>
-        <w:t>Import from bottle, run, route, get, post, request, view, static_file</w:t>
-      </w:r>
-    </w:p>
-    <w:p>
-      <w:pPr>
-        <w:pStyle w:val="paragraph"/>
-        <w:spacing w:before="0" w:beforeAutospacing="0" w:after="0" w:afterAutospacing="0"/>
-        <w:textAlignment w:val="baseline"/>
-        <w:rPr>
-          <w:rStyle w:val="eop"/>
-          <w:rFonts w:ascii="Californian FB" w:hAnsi="Californian FB" w:cs="Arial"/>
-          <w:szCs w:val="28"/>
-          <w:lang w:val="en-GB"/>
-        </w:rPr>
-      </w:pPr>
-      <w:r>
-        <w:rPr>
-          <w:rStyle w:val="eop"/>
-          <w:rFonts w:ascii="Californian FB" w:hAnsi="Californian FB" w:cs="Arial"/>
-          <w:szCs w:val="28"/>
-          <w:lang w:val="en-GB"/>
-        </w:rPr>
-        <w:t>Import from itertools, count</w:t>
-      </w:r>
-    </w:p>
-    <w:p>
-      <w:pPr>
-        <w:pStyle w:val="paragraph"/>
-        <w:spacing w:before="0" w:beforeAutospacing="0" w:after="0" w:afterAutospacing="0"/>
-        <w:textAlignment w:val="baseline"/>
-        <w:rPr>
-          <w:rStyle w:val="eop"/>
-          <w:rFonts w:ascii="Californian FB" w:hAnsi="Californian FB" w:cs="Arial"/>
-          <w:szCs w:val="28"/>
-          <w:lang w:val="en-GB"/>
-        </w:rPr>
-      </w:pPr>
-    </w:p>
-    <w:p>
-      <w:pPr>
-        <w:pStyle w:val="paragraph"/>
-        <w:spacing w:before="0" w:beforeAutospacing="0" w:after="0" w:afterAutospacing="0"/>
-        <w:textAlignment w:val="baseline"/>
-        <w:rPr>
-          <w:rStyle w:val="eop"/>
-          <w:rFonts w:ascii="Californian FB" w:hAnsi="Californian FB" w:cs="Arial"/>
-          <w:szCs w:val="28"/>
-          <w:lang w:val="en-GB"/>
-        </w:rPr>
-      </w:pPr>
-      <w:r>
-        <w:rPr>
-          <w:rStyle w:val="eop"/>
-          <w:rFonts w:ascii="Californian FB" w:hAnsi="Californian FB" w:cs="Arial"/>
-          <w:szCs w:val="28"/>
-          <w:lang w:val="en-GB"/>
-        </w:rPr>
-        <w:lastRenderedPageBreak/>
+        <w:t xml:space="preserve">Import from bottle, run, route, get, post, request, view, </w:t>
+      </w:r>
+      <w:proofErr w:type="spellStart"/>
+      <w:r>
+        <w:rPr>
+          <w:rStyle w:val="eop"/>
+          <w:rFonts w:ascii="Californian FB" w:hAnsi="Californian FB" w:cs="Arial"/>
+          <w:szCs w:val="28"/>
+          <w:lang w:val="en-GB"/>
+        </w:rPr>
+        <w:t>static_file</w:t>
+      </w:r>
+      <w:proofErr w:type="spellEnd"/>
+    </w:p>
+    <w:p>
+      <w:pPr>
+        <w:pStyle w:val="paragraph"/>
+        <w:spacing w:before="0" w:beforeAutospacing="0" w:after="0" w:afterAutospacing="0"/>
+        <w:textAlignment w:val="baseline"/>
+        <w:rPr>
+          <w:rStyle w:val="eop"/>
+          <w:rFonts w:ascii="Californian FB" w:hAnsi="Californian FB" w:cs="Arial"/>
+          <w:szCs w:val="28"/>
+          <w:lang w:val="en-GB"/>
+        </w:rPr>
+      </w:pPr>
+      <w:r>
+        <w:rPr>
+          <w:rStyle w:val="eop"/>
+          <w:rFonts w:ascii="Californian FB" w:hAnsi="Californian FB" w:cs="Arial"/>
+          <w:szCs w:val="28"/>
+          <w:lang w:val="en-GB"/>
+        </w:rPr>
+        <w:t xml:space="preserve">Import from </w:t>
+      </w:r>
+      <w:proofErr w:type="spellStart"/>
+      <w:r>
+        <w:rPr>
+          <w:rStyle w:val="eop"/>
+          <w:rFonts w:ascii="Californian FB" w:hAnsi="Californian FB" w:cs="Arial"/>
+          <w:szCs w:val="28"/>
+          <w:lang w:val="en-GB"/>
+        </w:rPr>
+        <w:t>itertools</w:t>
+      </w:r>
+      <w:proofErr w:type="spellEnd"/>
+      <w:r>
+        <w:rPr>
+          <w:rStyle w:val="eop"/>
+          <w:rFonts w:ascii="Californian FB" w:hAnsi="Californian FB" w:cs="Arial"/>
+          <w:szCs w:val="28"/>
+          <w:lang w:val="en-GB"/>
+        </w:rPr>
+        <w:t>, count</w:t>
+      </w:r>
+    </w:p>
+    <w:p>
+      <w:pPr>
+        <w:pStyle w:val="paragraph"/>
+        <w:spacing w:before="0" w:beforeAutospacing="0" w:after="0" w:afterAutospacing="0"/>
+        <w:textAlignment w:val="baseline"/>
+        <w:rPr>
+          <w:rStyle w:val="eop"/>
+          <w:rFonts w:ascii="Californian FB" w:hAnsi="Californian FB" w:cs="Arial"/>
+          <w:szCs w:val="28"/>
+          <w:lang w:val="en-GB"/>
+        </w:rPr>
+      </w:pPr>
+    </w:p>
+    <w:p>
+      <w:pPr>
+        <w:pStyle w:val="paragraph"/>
+        <w:spacing w:before="0" w:beforeAutospacing="0" w:after="0" w:afterAutospacing="0"/>
+        <w:textAlignment w:val="baseline"/>
+        <w:rPr>
+          <w:rStyle w:val="eop"/>
+          <w:rFonts w:ascii="Californian FB" w:hAnsi="Californian FB" w:cs="Arial"/>
+          <w:szCs w:val="28"/>
+          <w:lang w:val="en-GB"/>
+        </w:rPr>
+      </w:pPr>
+      <w:r>
+        <w:rPr>
+          <w:rStyle w:val="eop"/>
+          <w:rFonts w:ascii="Californian FB" w:hAnsi="Californian FB" w:cs="Arial"/>
+          <w:szCs w:val="28"/>
+          <w:lang w:val="en-GB"/>
+        </w:rPr>
         <w:t>Define a class called Dog:</w:t>
       </w:r>
     </w:p>
@@ -852,7 +913,27 @@
           <w:lang w:val="en-GB"/>
         </w:rPr>
         <w:tab/>
-        <w:t>Def the __init__ function that takes parameters, (name, age, gender,</w:t>
+        <w:t>Def the __</w:t>
+      </w:r>
+      <w:proofErr w:type="spellStart"/>
+      <w:r>
+        <w:rPr>
+          <w:rStyle w:val="eop"/>
+          <w:rFonts w:ascii="Californian FB" w:hAnsi="Californian FB" w:cs="Arial"/>
+          <w:szCs w:val="28"/>
+          <w:lang w:val="en-GB"/>
+        </w:rPr>
+        <w:t>init</w:t>
+      </w:r>
+      <w:proofErr w:type="spellEnd"/>
+      <w:r>
+        <w:rPr>
+          <w:rStyle w:val="eop"/>
+          <w:rFonts w:ascii="Californian FB" w:hAnsi="Californian FB" w:cs="Arial"/>
+          <w:szCs w:val="28"/>
+          <w:lang w:val="en-GB"/>
+        </w:rPr>
+        <w:t>__ function that takes parameters, (name, age, gender,</w:t>
       </w:r>
       <w:r>
         <w:rPr>
@@ -893,43 +974,96 @@
           <w:lang w:val="en-GB"/>
         </w:rPr>
         <w:tab/>
-        <w:t>Set paramatere to equal self.paramater of the class Dog</w:t>
-      </w:r>
-    </w:p>
-    <w:p>
-      <w:pPr>
-        <w:pStyle w:val="paragraph"/>
-        <w:spacing w:before="0" w:beforeAutospacing="0" w:after="0" w:afterAutospacing="0"/>
-        <w:textAlignment w:val="baseline"/>
-        <w:rPr>
-          <w:rStyle w:val="eop"/>
-          <w:rFonts w:ascii="Californian FB" w:hAnsi="Californian FB" w:cs="Arial"/>
-          <w:szCs w:val="28"/>
-          <w:lang w:val="en-GB"/>
-        </w:rPr>
-      </w:pPr>
-    </w:p>
-    <w:p>
-      <w:pPr>
-        <w:pStyle w:val="paragraph"/>
-        <w:spacing w:before="0" w:beforeAutospacing="0" w:after="0" w:afterAutospacing="0"/>
-        <w:textAlignment w:val="baseline"/>
-        <w:rPr>
-          <w:rStyle w:val="eop"/>
-          <w:rFonts w:ascii="Californian FB" w:hAnsi="Californian FB" w:cs="Arial"/>
-          <w:szCs w:val="28"/>
-          <w:lang w:val="en-GB"/>
-        </w:rPr>
-      </w:pPr>
-      <w:r>
-        <w:rPr>
-          <w:rStyle w:val="eop"/>
-          <w:rFonts w:ascii="Californian FB" w:hAnsi="Californian FB" w:cs="Arial"/>
-          <w:szCs w:val="28"/>
-          <w:lang w:val="en-GB"/>
-        </w:rPr>
-        <w:t>Create dictionary called dog_list</w:t>
-      </w:r>
+        <w:t xml:space="preserve">Set </w:t>
+      </w:r>
+      <w:proofErr w:type="spellStart"/>
+      <w:r>
+        <w:rPr>
+          <w:rStyle w:val="eop"/>
+          <w:rFonts w:ascii="Californian FB" w:hAnsi="Californian FB" w:cs="Arial"/>
+          <w:szCs w:val="28"/>
+          <w:lang w:val="en-GB"/>
+        </w:rPr>
+        <w:t>paramatere</w:t>
+      </w:r>
+      <w:proofErr w:type="spellEnd"/>
+      <w:r>
+        <w:rPr>
+          <w:rStyle w:val="eop"/>
+          <w:rFonts w:ascii="Californian FB" w:hAnsi="Californian FB" w:cs="Arial"/>
+          <w:szCs w:val="28"/>
+          <w:lang w:val="en-GB"/>
+        </w:rPr>
+        <w:t xml:space="preserve"> to equal </w:t>
+      </w:r>
+      <w:proofErr w:type="spellStart"/>
+      <w:proofErr w:type="gramStart"/>
+      <w:r>
+        <w:rPr>
+          <w:rStyle w:val="eop"/>
+          <w:rFonts w:ascii="Californian FB" w:hAnsi="Californian FB" w:cs="Arial"/>
+          <w:szCs w:val="28"/>
+          <w:lang w:val="en-GB"/>
+        </w:rPr>
+        <w:t>self.paramater</w:t>
+      </w:r>
+      <w:proofErr w:type="spellEnd"/>
+      <w:proofErr w:type="gramEnd"/>
+      <w:r>
+        <w:rPr>
+          <w:rStyle w:val="eop"/>
+          <w:rFonts w:ascii="Californian FB" w:hAnsi="Californian FB" w:cs="Arial"/>
+          <w:szCs w:val="28"/>
+          <w:lang w:val="en-GB"/>
+        </w:rPr>
+        <w:t xml:space="preserve"> of the class Dog</w:t>
+      </w:r>
+    </w:p>
+    <w:p>
+      <w:pPr>
+        <w:pStyle w:val="paragraph"/>
+        <w:spacing w:before="0" w:beforeAutospacing="0" w:after="0" w:afterAutospacing="0"/>
+        <w:textAlignment w:val="baseline"/>
+        <w:rPr>
+          <w:rStyle w:val="eop"/>
+          <w:rFonts w:ascii="Californian FB" w:hAnsi="Californian FB" w:cs="Arial"/>
+          <w:szCs w:val="28"/>
+          <w:lang w:val="en-GB"/>
+        </w:rPr>
+      </w:pPr>
+    </w:p>
+    <w:p>
+      <w:pPr>
+        <w:pStyle w:val="paragraph"/>
+        <w:spacing w:before="0" w:beforeAutospacing="0" w:after="0" w:afterAutospacing="0"/>
+        <w:textAlignment w:val="baseline"/>
+        <w:rPr>
+          <w:rStyle w:val="eop"/>
+          <w:rFonts w:ascii="Californian FB" w:hAnsi="Californian FB" w:cs="Arial"/>
+          <w:szCs w:val="28"/>
+          <w:lang w:val="en-GB"/>
+        </w:rPr>
+      </w:pPr>
+      <w:r>
+        <w:rPr>
+          <w:rStyle w:val="eop"/>
+          <w:rFonts w:ascii="Californian FB" w:hAnsi="Californian FB" w:cs="Arial"/>
+          <w:szCs w:val="28"/>
+          <w:lang w:val="en-GB"/>
+        </w:rPr>
+        <w:t xml:space="preserve">Create dictionary called </w:t>
+      </w:r>
+      <w:proofErr w:type="spellStart"/>
+      <w:r>
+        <w:rPr>
+          <w:rStyle w:val="eop"/>
+          <w:rFonts w:ascii="Californian FB" w:hAnsi="Californian FB" w:cs="Arial"/>
+          <w:szCs w:val="28"/>
+          <w:lang w:val="en-GB"/>
+        </w:rPr>
+        <w:t>dog_list</w:t>
+      </w:r>
+      <w:proofErr w:type="spellEnd"/>
       <w:r>
         <w:rPr>
           <w:rStyle w:val="eop"/>
@@ -1247,7 +1381,47 @@
           <w:szCs w:val="28"/>
           <w:lang w:val="en-GB"/>
         </w:rPr>
-        <w:t>It need to be functional, it should first fufill its purpose and secondly look aesthetically pleasing,</w:t>
+        <w:t xml:space="preserve">It </w:t>
+      </w:r>
+      <w:proofErr w:type="gramStart"/>
+      <w:r>
+        <w:rPr>
+          <w:rStyle w:val="eop"/>
+          <w:rFonts w:ascii="Californian FB" w:hAnsi="Californian FB" w:cs="Arial"/>
+          <w:szCs w:val="28"/>
+          <w:lang w:val="en-GB"/>
+        </w:rPr>
+        <w:t>need</w:t>
+      </w:r>
+      <w:proofErr w:type="gramEnd"/>
+      <w:r>
+        <w:rPr>
+          <w:rStyle w:val="eop"/>
+          <w:rFonts w:ascii="Californian FB" w:hAnsi="Californian FB" w:cs="Arial"/>
+          <w:szCs w:val="28"/>
+          <w:lang w:val="en-GB"/>
+        </w:rPr>
+        <w:t xml:space="preserve"> to be functional, it should first </w:t>
+      </w:r>
+      <w:proofErr w:type="spellStart"/>
+      <w:r>
+        <w:rPr>
+          <w:rStyle w:val="eop"/>
+          <w:rFonts w:ascii="Californian FB" w:hAnsi="Californian FB" w:cs="Arial"/>
+          <w:szCs w:val="28"/>
+          <w:lang w:val="en-GB"/>
+        </w:rPr>
+        <w:t>fufill</w:t>
+      </w:r>
+      <w:proofErr w:type="spellEnd"/>
+      <w:r>
+        <w:rPr>
+          <w:rStyle w:val="eop"/>
+          <w:rFonts w:ascii="Californian FB" w:hAnsi="Californian FB" w:cs="Arial"/>
+          <w:szCs w:val="28"/>
+          <w:lang w:val="en-GB"/>
+        </w:rPr>
+        <w:t xml:space="preserve"> its purpose and secondly look aesthetically pleasing,</w:t>
       </w:r>
     </w:p>
     <w:p>
@@ -1354,7 +1528,27 @@
           <w:szCs w:val="28"/>
           <w:lang w:val="en-GB"/>
         </w:rPr>
-        <w:t>Load, “localhost:8080”, and see if the page show up to how I imagined it within the interface design sketch.</w:t>
+        <w:t xml:space="preserve">Load, “localhost:8080”, and see if the page </w:t>
+      </w:r>
+      <w:proofErr w:type="gramStart"/>
+      <w:r>
+        <w:rPr>
+          <w:rStyle w:val="eop"/>
+          <w:rFonts w:ascii="Californian FB" w:hAnsi="Californian FB" w:cs="Arial"/>
+          <w:szCs w:val="28"/>
+          <w:lang w:val="en-GB"/>
+        </w:rPr>
+        <w:t>show</w:t>
+      </w:r>
+      <w:proofErr w:type="gramEnd"/>
+      <w:r>
+        <w:rPr>
+          <w:rStyle w:val="eop"/>
+          <w:rFonts w:ascii="Californian FB" w:hAnsi="Californian FB" w:cs="Arial"/>
+          <w:szCs w:val="28"/>
+          <w:lang w:val="en-GB"/>
+        </w:rPr>
+        <w:t xml:space="preserve"> up to how I imagined it within the interface design sketch.</w:t>
       </w:r>
     </w:p>
     <w:p>
@@ -1446,7 +1640,47 @@
           <w:szCs w:val="28"/>
           <w:lang w:val="en-GB"/>
         </w:rPr>
-        <w:t>I realised I needed to be able to add my own CSS as well as images to my website using bottle so I added code to be able to do that. This code I copied from my previous bottle projects as it it flexible over any bottle framework.</w:t>
+        <w:t xml:space="preserve">I realised I needed to be able to add my own CSS as well as images to my website using </w:t>
+      </w:r>
+      <w:proofErr w:type="gramStart"/>
+      <w:r>
+        <w:rPr>
+          <w:rStyle w:val="eop"/>
+          <w:rFonts w:ascii="Californian FB" w:hAnsi="Californian FB" w:cs="Arial"/>
+          <w:szCs w:val="28"/>
+          <w:lang w:val="en-GB"/>
+        </w:rPr>
+        <w:t>bottle</w:t>
+      </w:r>
+      <w:proofErr w:type="gramEnd"/>
+      <w:r>
+        <w:rPr>
+          <w:rStyle w:val="eop"/>
+          <w:rFonts w:ascii="Californian FB" w:hAnsi="Californian FB" w:cs="Arial"/>
+          <w:szCs w:val="28"/>
+          <w:lang w:val="en-GB"/>
+        </w:rPr>
+        <w:t xml:space="preserve"> so I added code to be able to do that. This code I copied from my previous bottle projects as it </w:t>
+      </w:r>
+      <w:r>
+        <w:rPr>
+          <w:rStyle w:val="eop"/>
+          <w:rFonts w:ascii="Californian FB" w:hAnsi="Californian FB" w:cs="Arial"/>
+          <w:szCs w:val="28"/>
+          <w:lang w:val="en-GB"/>
+        </w:rPr>
+        <w:t>is</w:t>
+      </w:r>
+      <w:bookmarkStart w:id="0" w:name="_GoBack"/>
+      <w:bookmarkEnd w:id="0"/>
+      <w:r>
+        <w:rPr>
+          <w:rStyle w:val="eop"/>
+          <w:rFonts w:ascii="Californian FB" w:hAnsi="Californian FB" w:cs="Arial"/>
+          <w:szCs w:val="28"/>
+          <w:lang w:val="en-GB"/>
+        </w:rPr>
+        <w:t>flexible over any bottle framework.</w:t>
       </w:r>
     </w:p>
     <w:p>
@@ -1512,7 +1746,27 @@
           <w:szCs w:val="18"/>
           <w:lang w:val="en-GB"/>
         </w:rPr>
-        <w:t>def server_static(filename):</w:t>
+        <w:t xml:space="preserve">def </w:t>
+      </w:r>
+      <w:proofErr w:type="spellStart"/>
+      <w:r>
+        <w:rPr>
+          <w:rFonts w:ascii="Segoe UI" w:hAnsi="Segoe UI" w:cs="Segoe UI"/>
+          <w:sz w:val="18"/>
+          <w:szCs w:val="18"/>
+          <w:lang w:val="en-GB"/>
+        </w:rPr>
+        <w:t>server_static</w:t>
+      </w:r>
+      <w:proofErr w:type="spellEnd"/>
+      <w:r>
+        <w:rPr>
+          <w:rFonts w:ascii="Segoe UI" w:hAnsi="Segoe UI" w:cs="Segoe UI"/>
+          <w:sz w:val="18"/>
+          <w:szCs w:val="18"/>
+          <w:lang w:val="en-GB"/>
+        </w:rPr>
+        <w:t>(filename):</w:t>
       </w:r>
     </w:p>
     <w:p>
@@ -1534,7 +1788,47 @@
           <w:szCs w:val="18"/>
           <w:lang w:val="en-GB"/>
         </w:rPr>
-        <w:t xml:space="preserve">    return static_file(filename, root='./assets')</w:t>
+        <w:t xml:space="preserve">    return </w:t>
+      </w:r>
+      <w:proofErr w:type="spellStart"/>
+      <w:r>
+        <w:rPr>
+          <w:rFonts w:ascii="Segoe UI" w:hAnsi="Segoe UI" w:cs="Segoe UI"/>
+          <w:sz w:val="18"/>
+          <w:szCs w:val="18"/>
+          <w:lang w:val="en-GB"/>
+        </w:rPr>
+        <w:t>static_</w:t>
+      </w:r>
+      <w:proofErr w:type="gramStart"/>
+      <w:r>
+        <w:rPr>
+          <w:rFonts w:ascii="Segoe UI" w:hAnsi="Segoe UI" w:cs="Segoe UI"/>
+          <w:sz w:val="18"/>
+          <w:szCs w:val="18"/>
+          <w:lang w:val="en-GB"/>
+        </w:rPr>
+        <w:t>file</w:t>
+      </w:r>
+      <w:proofErr w:type="spellEnd"/>
+      <w:r>
+        <w:rPr>
+          <w:rFonts w:ascii="Segoe UI" w:hAnsi="Segoe UI" w:cs="Segoe UI"/>
+          <w:sz w:val="18"/>
+          <w:szCs w:val="18"/>
+          <w:lang w:val="en-GB"/>
+        </w:rPr>
+        <w:t>(</w:t>
+      </w:r>
+      <w:proofErr w:type="gramEnd"/>
+      <w:r>
+        <w:rPr>
+          <w:rFonts w:ascii="Segoe UI" w:hAnsi="Segoe UI" w:cs="Segoe UI"/>
+          <w:sz w:val="18"/>
+          <w:szCs w:val="18"/>
+          <w:lang w:val="en-GB"/>
+        </w:rPr>
+        <w:t>filename, root='./assets')</w:t>
       </w:r>
     </w:p>
     <w:p>
@@ -1569,7 +1863,27 @@
           <w:szCs w:val="18"/>
           <w:lang w:val="en-GB"/>
         </w:rPr>
-        <w:t>#Code to be able to link custom css Ver1.1</w:t>
+        <w:t xml:space="preserve">#Code to be able to link custom </w:t>
+      </w:r>
+      <w:proofErr w:type="spellStart"/>
+      <w:r>
+        <w:rPr>
+          <w:rFonts w:ascii="Segoe UI" w:hAnsi="Segoe UI" w:cs="Segoe UI"/>
+          <w:sz w:val="18"/>
+          <w:szCs w:val="18"/>
+          <w:lang w:val="en-GB"/>
+        </w:rPr>
+        <w:t>css</w:t>
+      </w:r>
+      <w:proofErr w:type="spellEnd"/>
+      <w:r>
+        <w:rPr>
+          <w:rFonts w:ascii="Segoe UI" w:hAnsi="Segoe UI" w:cs="Segoe UI"/>
+          <w:sz w:val="18"/>
+          <w:szCs w:val="18"/>
+          <w:lang w:val="en-GB"/>
+        </w:rPr>
+        <w:t xml:space="preserve"> Ver1.1</w:t>
       </w:r>
     </w:p>
     <w:p>
@@ -1592,7 +1906,27 @@
           <w:lang w:val="en-GB"/>
         </w:rPr>
         <w:lastRenderedPageBreak/>
-        <w:t>@route('/&lt;filename&gt;.css')</w:t>
+        <w:t>@route('/&lt;filename&gt;.</w:t>
+      </w:r>
+      <w:proofErr w:type="spellStart"/>
+      <w:r>
+        <w:rPr>
+          <w:rFonts w:ascii="Segoe UI" w:hAnsi="Segoe UI" w:cs="Segoe UI"/>
+          <w:sz w:val="18"/>
+          <w:szCs w:val="18"/>
+          <w:lang w:val="en-GB"/>
+        </w:rPr>
+        <w:t>css</w:t>
+      </w:r>
+      <w:proofErr w:type="spellEnd"/>
+      <w:r>
+        <w:rPr>
+          <w:rFonts w:ascii="Segoe UI" w:hAnsi="Segoe UI" w:cs="Segoe UI"/>
+          <w:sz w:val="18"/>
+          <w:szCs w:val="18"/>
+          <w:lang w:val="en-GB"/>
+        </w:rPr>
+        <w:t>')</w:t>
       </w:r>
     </w:p>
     <w:p>
@@ -1636,7 +1970,58 @@
           <w:szCs w:val="18"/>
           <w:lang w:val="en-GB"/>
         </w:rPr>
-        <w:t xml:space="preserve">    return static_file('{}.css'.format(filename), root='./assets')</w:t>
+        <w:t xml:space="preserve">    return </w:t>
+      </w:r>
+      <w:proofErr w:type="spellStart"/>
+      <w:r>
+        <w:rPr>
+          <w:rFonts w:ascii="Segoe UI" w:hAnsi="Segoe UI" w:cs="Segoe UI"/>
+          <w:sz w:val="18"/>
+          <w:szCs w:val="18"/>
+          <w:lang w:val="en-GB"/>
+        </w:rPr>
+        <w:t>static_file</w:t>
+      </w:r>
+      <w:proofErr w:type="spellEnd"/>
+      <w:r>
+        <w:rPr>
+          <w:rFonts w:ascii="Segoe UI" w:hAnsi="Segoe UI" w:cs="Segoe UI"/>
+          <w:sz w:val="18"/>
+          <w:szCs w:val="18"/>
+          <w:lang w:val="en-GB"/>
+        </w:rPr>
+        <w:t>('{}.</w:t>
+      </w:r>
+      <w:proofErr w:type="spellStart"/>
+      <w:r>
+        <w:rPr>
+          <w:rFonts w:ascii="Segoe UI" w:hAnsi="Segoe UI" w:cs="Segoe UI"/>
+          <w:sz w:val="18"/>
+          <w:szCs w:val="18"/>
+          <w:lang w:val="en-GB"/>
+        </w:rPr>
+        <w:t>css</w:t>
+      </w:r>
+      <w:proofErr w:type="spellEnd"/>
+      <w:proofErr w:type="gramStart"/>
+      <w:r>
+        <w:rPr>
+          <w:rFonts w:ascii="Segoe UI" w:hAnsi="Segoe UI" w:cs="Segoe UI"/>
+          <w:sz w:val="18"/>
+          <w:szCs w:val="18"/>
+          <w:lang w:val="en-GB"/>
+        </w:rPr>
+        <w:t>'.format</w:t>
+      </w:r>
+      <w:proofErr w:type="gramEnd"/>
+      <w:r>
+        <w:rPr>
+          <w:rFonts w:ascii="Segoe UI" w:hAnsi="Segoe UI" w:cs="Segoe UI"/>
+          <w:sz w:val="18"/>
+          <w:szCs w:val="18"/>
+          <w:lang w:val="en-GB"/>
+        </w:rPr>
+        <w:t>(filename), root='./assets')</w:t>
       </w:r>
     </w:p>
     <w:p>
@@ -1889,8 +2274,6 @@
         </w:rPr>
         <w:t xml:space="preserve"> This allowed me to make sure the bottle python framework was working correctly first off.</w:t>
       </w:r>
-      <w:bookmarkStart w:id="0" w:name="_GoBack"/>
-      <w:bookmarkEnd w:id="0"/>
     </w:p>
     <w:sectPr>
       <w:pgSz w:w="11906" w:h="16838"/>
@@ -1903,7 +2286,7 @@
 </file>
 
 <file path=word/styles.xml><?xml version="1.0" encoding="utf-8"?>
-<w:styles xmlns:mc="http://schemas.openxmlformats.org/markup-compatibility/2006" xmlns:r="http://schemas.openxmlformats.org/officeDocument/2006/relationships" xmlns:w="http://schemas.openxmlformats.org/wordprocessingml/2006/main" xmlns:w14="http://schemas.microsoft.com/office/word/2010/wordml" xmlns:w15="http://schemas.microsoft.com/office/word/2012/wordml" xmlns:w16se="http://schemas.microsoft.com/office/word/2015/wordml/symex" mc:Ignorable="w14 w15 w16se">
+<w:styles xmlns:mc="http://schemas.openxmlformats.org/markup-compatibility/2006" xmlns:r="http://schemas.openxmlformats.org/officeDocument/2006/relationships" xmlns:w="http://schemas.openxmlformats.org/wordprocessingml/2006/main" xmlns:w14="http://schemas.microsoft.com/office/word/2010/wordml" xmlns:w15="http://schemas.microsoft.com/office/word/2012/wordml" xmlns:w16cid="http://schemas.microsoft.com/office/word/2016/wordml/cid" xmlns:w16se="http://schemas.microsoft.com/office/word/2015/wordml/symex" mc:Ignorable="w14 w15 w16se w16cid">
   <w:docDefaults>
     <w:rPrDefault>
       <w:rPr>
@@ -1919,7 +2302,7 @@
       </w:pPr>
     </w:pPrDefault>
   </w:docDefaults>
-  <w:latentStyles w:defLockedState="0" w:defUIPriority="99" w:defSemiHidden="0" w:defUnhideWhenUsed="0" w:defQFormat="0" w:count="371">
+  <w:latentStyles w:defLockedState="0" w:defUIPriority="99" w:defSemiHidden="0" w:defUnhideWhenUsed="0" w:defQFormat="0" w:count="375">
     <w:lsdException w:name="Normal" w:uiPriority="0" w:qFormat="1"/>
     <w:lsdException w:name="heading 1" w:uiPriority="9" w:qFormat="1"/>
     <w:lsdException w:name="heading 2" w:semiHidden="1" w:uiPriority="9" w:unhideWhenUsed="1" w:qFormat="1"/>
@@ -2025,7 +2408,6 @@
     <w:lsdException w:name="HTML Sample" w:semiHidden="1" w:unhideWhenUsed="1"/>
     <w:lsdException w:name="HTML Typewriter" w:semiHidden="1" w:unhideWhenUsed="1"/>
     <w:lsdException w:name="HTML Variable" w:semiHidden="1" w:unhideWhenUsed="1"/>
-    <w:lsdException w:name="Normal Table" w:semiHidden="1" w:unhideWhenUsed="1"/>
     <w:lsdException w:name="annotation subject" w:semiHidden="1" w:unhideWhenUsed="1"/>
     <w:lsdException w:name="No List" w:semiHidden="1" w:unhideWhenUsed="1"/>
     <w:lsdException w:name="Outline List 1" w:semiHidden="1" w:unhideWhenUsed="1"/>
@@ -2069,10 +2451,8 @@
     <w:lsdException w:name="Table Elegant" w:semiHidden="1" w:unhideWhenUsed="1"/>
     <w:lsdException w:name="Table Professional" w:semiHidden="1" w:unhideWhenUsed="1"/>
     <w:lsdException w:name="Table Subtle 1" w:semiHidden="1" w:unhideWhenUsed="1"/>
-    <w:lsdException w:name="Table Subtle 2" w:semiHidden="1" w:unhideWhenUsed="1"/>
     <w:lsdException w:name="Table Web 1" w:semiHidden="1" w:unhideWhenUsed="1"/>
     <w:lsdException w:name="Table Web 2" w:semiHidden="1" w:unhideWhenUsed="1"/>
-    <w:lsdException w:name="Table Web 3" w:semiHidden="1" w:unhideWhenUsed="1"/>
     <w:lsdException w:name="Balloon Text" w:semiHidden="1" w:unhideWhenUsed="1"/>
     <w:lsdException w:name="Table Grid" w:uiPriority="39"/>
     <w:lsdException w:name="Table Theme" w:semiHidden="1" w:unhideWhenUsed="1"/>
@@ -2291,6 +2671,10 @@
     <w:lsdException w:name="List Table 5 Dark Accent 6" w:uiPriority="50"/>
     <w:lsdException w:name="List Table 6 Colorful Accent 6" w:uiPriority="51"/>
     <w:lsdException w:name="List Table 7 Colorful Accent 6" w:uiPriority="52"/>
+    <w:lsdException w:name="Mention" w:semiHidden="1" w:unhideWhenUsed="1"/>
+    <w:lsdException w:name="Smart Hyperlink" w:semiHidden="1" w:unhideWhenUsed="1"/>
+    <w:lsdException w:name="Hashtag" w:semiHidden="1" w:unhideWhenUsed="1"/>
+    <w:lsdException w:name="Unresolved Mention" w:semiHidden="1" w:unhideWhenUsed="1"/>
   </w:latentStyles>
   <w:style w:type="paragraph" w:default="1" w:styleId="Normal">
     <w:name w:val="Normal"/>

</xml_diff>

<commit_message>
Master - Changes of implications
</commit_message>
<xml_diff>
--- a/Planning/Planning V1.0.docx
+++ b/Planning/Planning V1.0.docx
@@ -1,6 +1,6 @@
 
 <file path=word/document.xml><?xml version="1.0" encoding="utf-8"?>
-<w:document xmlns:wpc="http://schemas.microsoft.com/office/word/2010/wordprocessingCanvas" xmlns:cx="http://schemas.microsoft.com/office/drawing/2014/chartex" xmlns:cx1="http://schemas.microsoft.com/office/drawing/2015/9/8/chartex" xmlns:cx2="http://schemas.microsoft.com/office/drawing/2015/10/21/chartex" xmlns:cx3="http://schemas.microsoft.com/office/drawing/2016/5/9/chartex" xmlns:cx4="http://schemas.microsoft.com/office/drawing/2016/5/10/chartex" xmlns:cx5="http://schemas.microsoft.com/office/drawing/2016/5/11/chartex" xmlns:cx6="http://schemas.microsoft.com/office/drawing/2016/5/12/chartex" xmlns:cx7="http://schemas.microsoft.com/office/drawing/2016/5/13/chartex" xmlns:cx8="http://schemas.microsoft.com/office/drawing/2016/5/14/chartex" xmlns:mc="http://schemas.openxmlformats.org/markup-compatibility/2006" xmlns:aink="http://schemas.microsoft.com/office/drawing/2016/ink" xmlns:am3d="http://schemas.microsoft.com/office/drawing/2017/model3d" xmlns:o="urn:schemas-microsoft-com:office:office" xmlns:r="http://schemas.openxmlformats.org/officeDocument/2006/relationships" xmlns:m="http://schemas.openxmlformats.org/officeDocument/2006/math" xmlns:v="urn:schemas-microsoft-com:vml" xmlns:wp14="http://schemas.microsoft.com/office/word/2010/wordprocessingDrawing" xmlns:wp="http://schemas.openxmlformats.org/drawingml/2006/wordprocessingDrawing" xmlns:w10="urn:schemas-microsoft-com:office:word" xmlns:w="http://schemas.openxmlformats.org/wordprocessingml/2006/main" xmlns:w14="http://schemas.microsoft.com/office/word/2010/wordml" xmlns:w15="http://schemas.microsoft.com/office/word/2012/wordml" xmlns:w16cid="http://schemas.microsoft.com/office/word/2016/wordml/cid" xmlns:w16se="http://schemas.microsoft.com/office/word/2015/wordml/symex" xmlns:wpg="http://schemas.microsoft.com/office/word/2010/wordprocessingGroup" xmlns:wpi="http://schemas.microsoft.com/office/word/2010/wordprocessingInk" xmlns:wne="http://schemas.microsoft.com/office/word/2006/wordml" xmlns:wps="http://schemas.microsoft.com/office/word/2010/wordprocessingShape" mc:Ignorable="w14 w15 w16se w16cid wp14">
+<w:document xmlns:wpc="http://schemas.microsoft.com/office/word/2010/wordprocessingCanvas" xmlns:cx="http://schemas.microsoft.com/office/drawing/2014/chartex" xmlns:cx1="http://schemas.microsoft.com/office/drawing/2015/9/8/chartex" xmlns:mc="http://schemas.openxmlformats.org/markup-compatibility/2006" xmlns:o="urn:schemas-microsoft-com:office:office" xmlns:r="http://schemas.openxmlformats.org/officeDocument/2006/relationships" xmlns:m="http://schemas.openxmlformats.org/officeDocument/2006/math" xmlns:v="urn:schemas-microsoft-com:vml" xmlns:wp14="http://schemas.microsoft.com/office/word/2010/wordprocessingDrawing" xmlns:wp="http://schemas.openxmlformats.org/drawingml/2006/wordprocessingDrawing" xmlns:w10="urn:schemas-microsoft-com:office:word" xmlns:w="http://schemas.openxmlformats.org/wordprocessingml/2006/main" xmlns:w14="http://schemas.microsoft.com/office/word/2010/wordml" xmlns:w15="http://schemas.microsoft.com/office/word/2012/wordml" xmlns:w16se="http://schemas.microsoft.com/office/word/2015/wordml/symex" xmlns:wpg="http://schemas.microsoft.com/office/word/2010/wordprocessingGroup" xmlns:wpi="http://schemas.microsoft.com/office/word/2010/wordprocessingInk" xmlns:wne="http://schemas.microsoft.com/office/word/2006/wordml" xmlns:wps="http://schemas.microsoft.com/office/word/2010/wordprocessingShape" mc:Ignorable="w14 w15 w16se wp14">
   <w:body>
     <w:p>
       <w:pPr>
@@ -615,19 +615,8 @@
           <w:szCs w:val="28"/>
           <w:lang w:val="en-GB"/>
         </w:rPr>
-        <w:t xml:space="preserve">Data dictionary called </w:t>
-      </w:r>
-      <w:proofErr w:type="spellStart"/>
-      <w:r>
-        <w:rPr>
-          <w:rStyle w:val="eop"/>
-          <w:rFonts w:ascii="Californian FB" w:hAnsi="Californian FB" w:cs="Arial"/>
-          <w:szCs w:val="28"/>
-          <w:lang w:val="en-GB"/>
-        </w:rPr>
-        <w:t>dog_list</w:t>
-      </w:r>
-      <w:proofErr w:type="spellEnd"/>
+        <w:t>Data dictionary called dog_list</w:t>
+      </w:r>
     </w:p>
     <w:p>
       <w:pPr>
@@ -697,19 +686,8 @@
           <w:szCs w:val="28"/>
           <w:lang w:val="en-GB"/>
         </w:rPr>
-        <w:t xml:space="preserve">No calculations needed in this </w:t>
-      </w:r>
-      <w:proofErr w:type="spellStart"/>
-      <w:r>
-        <w:rPr>
-          <w:rStyle w:val="eop"/>
-          <w:rFonts w:ascii="Californian FB" w:hAnsi="Californian FB" w:cs="Arial"/>
-          <w:szCs w:val="28"/>
-          <w:lang w:val="en-GB"/>
-        </w:rPr>
-        <w:t>vesion</w:t>
-      </w:r>
-      <w:proofErr w:type="spellEnd"/>
+        <w:t>No calculations needed in this vesion</w:t>
+      </w:r>
     </w:p>
     <w:p>
       <w:pPr>
@@ -779,60 +757,29 @@
           <w:szCs w:val="28"/>
           <w:lang w:val="en-GB"/>
         </w:rPr>
-        <w:t xml:space="preserve">Import from bottle, run, route, get, post, request, view, </w:t>
-      </w:r>
-      <w:proofErr w:type="spellStart"/>
-      <w:r>
-        <w:rPr>
-          <w:rStyle w:val="eop"/>
-          <w:rFonts w:ascii="Californian FB" w:hAnsi="Californian FB" w:cs="Arial"/>
-          <w:szCs w:val="28"/>
-          <w:lang w:val="en-GB"/>
-        </w:rPr>
-        <w:t>static_file</w:t>
-      </w:r>
-      <w:proofErr w:type="spellEnd"/>
-    </w:p>
-    <w:p>
-      <w:pPr>
-        <w:pStyle w:val="paragraph"/>
-        <w:spacing w:before="0" w:beforeAutospacing="0" w:after="0" w:afterAutospacing="0"/>
-        <w:textAlignment w:val="baseline"/>
-        <w:rPr>
-          <w:rStyle w:val="eop"/>
-          <w:rFonts w:ascii="Californian FB" w:hAnsi="Californian FB" w:cs="Arial"/>
-          <w:szCs w:val="28"/>
-          <w:lang w:val="en-GB"/>
-        </w:rPr>
-      </w:pPr>
-      <w:r>
-        <w:rPr>
-          <w:rStyle w:val="eop"/>
-          <w:rFonts w:ascii="Californian FB" w:hAnsi="Californian FB" w:cs="Arial"/>
-          <w:szCs w:val="28"/>
-          <w:lang w:val="en-GB"/>
-        </w:rPr>
-        <w:t xml:space="preserve">Import from </w:t>
-      </w:r>
-      <w:proofErr w:type="spellStart"/>
-      <w:r>
-        <w:rPr>
-          <w:rStyle w:val="eop"/>
-          <w:rFonts w:ascii="Californian FB" w:hAnsi="Californian FB" w:cs="Arial"/>
-          <w:szCs w:val="28"/>
-          <w:lang w:val="en-GB"/>
-        </w:rPr>
-        <w:t>itertools</w:t>
-      </w:r>
-      <w:proofErr w:type="spellEnd"/>
-      <w:r>
-        <w:rPr>
-          <w:rStyle w:val="eop"/>
-          <w:rFonts w:ascii="Californian FB" w:hAnsi="Californian FB" w:cs="Arial"/>
-          <w:szCs w:val="28"/>
-          <w:lang w:val="en-GB"/>
-        </w:rPr>
-        <w:t>, count</w:t>
+        <w:t>Import from bottle, run, route, get, post, request, view, static_file</w:t>
+      </w:r>
+    </w:p>
+    <w:p>
+      <w:pPr>
+        <w:pStyle w:val="paragraph"/>
+        <w:spacing w:before="0" w:beforeAutospacing="0" w:after="0" w:afterAutospacing="0"/>
+        <w:textAlignment w:val="baseline"/>
+        <w:rPr>
+          <w:rStyle w:val="eop"/>
+          <w:rFonts w:ascii="Californian FB" w:hAnsi="Californian FB" w:cs="Arial"/>
+          <w:szCs w:val="28"/>
+          <w:lang w:val="en-GB"/>
+        </w:rPr>
+      </w:pPr>
+      <w:r>
+        <w:rPr>
+          <w:rStyle w:val="eop"/>
+          <w:rFonts w:ascii="Californian FB" w:hAnsi="Californian FB" w:cs="Arial"/>
+          <w:szCs w:val="28"/>
+          <w:lang w:val="en-GB"/>
+        </w:rPr>
+        <w:t>Import from itertools, count</w:t>
       </w:r>
     </w:p>
     <w:p>
@@ -913,27 +860,7 @@
           <w:lang w:val="en-GB"/>
         </w:rPr>
         <w:tab/>
-        <w:t>Def the __</w:t>
-      </w:r>
-      <w:proofErr w:type="spellStart"/>
-      <w:r>
-        <w:rPr>
-          <w:rStyle w:val="eop"/>
-          <w:rFonts w:ascii="Californian FB" w:hAnsi="Californian FB" w:cs="Arial"/>
-          <w:szCs w:val="28"/>
-          <w:lang w:val="en-GB"/>
-        </w:rPr>
-        <w:t>init</w:t>
-      </w:r>
-      <w:proofErr w:type="spellEnd"/>
-      <w:r>
-        <w:rPr>
-          <w:rStyle w:val="eop"/>
-          <w:rFonts w:ascii="Californian FB" w:hAnsi="Californian FB" w:cs="Arial"/>
-          <w:szCs w:val="28"/>
-          <w:lang w:val="en-GB"/>
-        </w:rPr>
-        <w:t>__ function that takes parameters, (name, age, gender,</w:t>
+        <w:t>Def the __init__ function that takes parameters, (name, age, gender,</w:t>
       </w:r>
       <w:r>
         <w:rPr>
@@ -974,96 +901,52 @@
           <w:lang w:val="en-GB"/>
         </w:rPr>
         <w:tab/>
-        <w:t xml:space="preserve">Set </w:t>
-      </w:r>
-      <w:proofErr w:type="spellStart"/>
-      <w:r>
-        <w:rPr>
-          <w:rStyle w:val="eop"/>
-          <w:rFonts w:ascii="Californian FB" w:hAnsi="Californian FB" w:cs="Arial"/>
-          <w:szCs w:val="28"/>
-          <w:lang w:val="en-GB"/>
-        </w:rPr>
-        <w:t>paramatere</w:t>
-      </w:r>
-      <w:proofErr w:type="spellEnd"/>
-      <w:r>
-        <w:rPr>
-          <w:rStyle w:val="eop"/>
-          <w:rFonts w:ascii="Californian FB" w:hAnsi="Californian FB" w:cs="Arial"/>
-          <w:szCs w:val="28"/>
-          <w:lang w:val="en-GB"/>
-        </w:rPr>
-        <w:t xml:space="preserve"> to equal </w:t>
-      </w:r>
-      <w:proofErr w:type="spellStart"/>
-      <w:proofErr w:type="gramStart"/>
-      <w:r>
-        <w:rPr>
-          <w:rStyle w:val="eop"/>
-          <w:rFonts w:ascii="Californian FB" w:hAnsi="Californian FB" w:cs="Arial"/>
-          <w:szCs w:val="28"/>
-          <w:lang w:val="en-GB"/>
-        </w:rPr>
-        <w:t>self.paramater</w:t>
-      </w:r>
-      <w:proofErr w:type="spellEnd"/>
-      <w:proofErr w:type="gramEnd"/>
-      <w:r>
-        <w:rPr>
-          <w:rStyle w:val="eop"/>
-          <w:rFonts w:ascii="Californian FB" w:hAnsi="Californian FB" w:cs="Arial"/>
-          <w:szCs w:val="28"/>
-          <w:lang w:val="en-GB"/>
-        </w:rPr>
-        <w:t xml:space="preserve"> of the class Dog</w:t>
-      </w:r>
-    </w:p>
-    <w:p>
-      <w:pPr>
-        <w:pStyle w:val="paragraph"/>
-        <w:spacing w:before="0" w:beforeAutospacing="0" w:after="0" w:afterAutospacing="0"/>
-        <w:textAlignment w:val="baseline"/>
-        <w:rPr>
-          <w:rStyle w:val="eop"/>
-          <w:rFonts w:ascii="Californian FB" w:hAnsi="Californian FB" w:cs="Arial"/>
-          <w:szCs w:val="28"/>
-          <w:lang w:val="en-GB"/>
-        </w:rPr>
-      </w:pPr>
-    </w:p>
-    <w:p>
-      <w:pPr>
-        <w:pStyle w:val="paragraph"/>
-        <w:spacing w:before="0" w:beforeAutospacing="0" w:after="0" w:afterAutospacing="0"/>
-        <w:textAlignment w:val="baseline"/>
-        <w:rPr>
-          <w:rStyle w:val="eop"/>
-          <w:rFonts w:ascii="Californian FB" w:hAnsi="Californian FB" w:cs="Arial"/>
-          <w:szCs w:val="28"/>
-          <w:lang w:val="en-GB"/>
-        </w:rPr>
-      </w:pPr>
-      <w:r>
-        <w:rPr>
-          <w:rStyle w:val="eop"/>
-          <w:rFonts w:ascii="Californian FB" w:hAnsi="Californian FB" w:cs="Arial"/>
-          <w:szCs w:val="28"/>
-          <w:lang w:val="en-GB"/>
-        </w:rPr>
-        <w:t xml:space="preserve">Create dictionary called </w:t>
-      </w:r>
-      <w:proofErr w:type="spellStart"/>
-      <w:r>
-        <w:rPr>
-          <w:rStyle w:val="eop"/>
-          <w:rFonts w:ascii="Californian FB" w:hAnsi="Californian FB" w:cs="Arial"/>
-          <w:szCs w:val="28"/>
-          <w:lang w:val="en-GB"/>
-        </w:rPr>
-        <w:t>dog_list</w:t>
-      </w:r>
-      <w:proofErr w:type="spellEnd"/>
+        <w:t>Set paramater</w:t>
+      </w:r>
+      <w:r>
+        <w:rPr>
+          <w:rStyle w:val="eop"/>
+          <w:rFonts w:ascii="Californian FB" w:hAnsi="Californian FB" w:cs="Arial"/>
+          <w:szCs w:val="28"/>
+          <w:lang w:val="en-GB"/>
+        </w:rPr>
+        <w:t xml:space="preserve"> to equal self.paramater of the class Dog</w:t>
+      </w:r>
+    </w:p>
+    <w:p>
+      <w:pPr>
+        <w:pStyle w:val="paragraph"/>
+        <w:spacing w:before="0" w:beforeAutospacing="0" w:after="0" w:afterAutospacing="0"/>
+        <w:textAlignment w:val="baseline"/>
+        <w:rPr>
+          <w:rStyle w:val="eop"/>
+          <w:rFonts w:ascii="Californian FB" w:hAnsi="Californian FB" w:cs="Arial"/>
+          <w:szCs w:val="28"/>
+          <w:lang w:val="en-GB"/>
+        </w:rPr>
+      </w:pPr>
+    </w:p>
+    <w:p>
+      <w:pPr>
+        <w:pStyle w:val="paragraph"/>
+        <w:spacing w:before="0" w:beforeAutospacing="0" w:after="0" w:afterAutospacing="0"/>
+        <w:textAlignment w:val="baseline"/>
+        <w:rPr>
+          <w:rStyle w:val="eop"/>
+          <w:rFonts w:ascii="Californian FB" w:hAnsi="Californian FB" w:cs="Arial"/>
+          <w:szCs w:val="28"/>
+          <w:lang w:val="en-GB"/>
+        </w:rPr>
+      </w:pPr>
+      <w:r>
+        <w:rPr>
+          <w:rStyle w:val="eop"/>
+          <w:rFonts w:ascii="Californian FB" w:hAnsi="Californian FB" w:cs="Arial"/>
+          <w:szCs w:val="28"/>
+          <w:lang w:val="en-GB"/>
+        </w:rPr>
+        <w:t>Create dictionary called dog_list</w:t>
+      </w:r>
       <w:r>
         <w:rPr>
           <w:rStyle w:val="eop"/>
@@ -1381,71 +1264,30 @@
           <w:szCs w:val="28"/>
           <w:lang w:val="en-GB"/>
         </w:rPr>
-        <w:t xml:space="preserve">It </w:t>
-      </w:r>
-      <w:proofErr w:type="gramStart"/>
-      <w:r>
-        <w:rPr>
-          <w:rStyle w:val="eop"/>
-          <w:rFonts w:ascii="Californian FB" w:hAnsi="Californian FB" w:cs="Arial"/>
-          <w:szCs w:val="28"/>
-          <w:lang w:val="en-GB"/>
-        </w:rPr>
-        <w:t>need</w:t>
-      </w:r>
-      <w:proofErr w:type="gramEnd"/>
-      <w:r>
-        <w:rPr>
-          <w:rStyle w:val="eop"/>
-          <w:rFonts w:ascii="Californian FB" w:hAnsi="Californian FB" w:cs="Arial"/>
-          <w:szCs w:val="28"/>
-          <w:lang w:val="en-GB"/>
-        </w:rPr>
-        <w:t xml:space="preserve"> to be functional, it should first </w:t>
-      </w:r>
-      <w:proofErr w:type="spellStart"/>
-      <w:r>
-        <w:rPr>
-          <w:rStyle w:val="eop"/>
-          <w:rFonts w:ascii="Californian FB" w:hAnsi="Californian FB" w:cs="Arial"/>
-          <w:szCs w:val="28"/>
-          <w:lang w:val="en-GB"/>
-        </w:rPr>
-        <w:t>fufill</w:t>
-      </w:r>
-      <w:proofErr w:type="spellEnd"/>
-      <w:r>
-        <w:rPr>
-          <w:rStyle w:val="eop"/>
-          <w:rFonts w:ascii="Californian FB" w:hAnsi="Californian FB" w:cs="Arial"/>
-          <w:szCs w:val="28"/>
-          <w:lang w:val="en-GB"/>
-        </w:rPr>
-        <w:t xml:space="preserve"> its purpose and secondly look aesthetically pleasing,</w:t>
-      </w:r>
-    </w:p>
-    <w:p>
-      <w:pPr>
-        <w:pStyle w:val="paragraph"/>
-        <w:spacing w:before="0" w:beforeAutospacing="0" w:after="0" w:afterAutospacing="0"/>
-        <w:textAlignment w:val="baseline"/>
-        <w:rPr>
-          <w:rStyle w:val="eop"/>
-          <w:rFonts w:ascii="Californian FB" w:hAnsi="Californian FB" w:cs="Arial"/>
-          <w:szCs w:val="28"/>
-          <w:lang w:val="en-GB"/>
-        </w:rPr>
-      </w:pPr>
-    </w:p>
-    <w:p>
-      <w:pPr>
-        <w:pStyle w:val="paragraph"/>
-        <w:spacing w:before="0" w:beforeAutospacing="0" w:after="0" w:afterAutospacing="0"/>
-        <w:textAlignment w:val="baseline"/>
-        <w:rPr>
-          <w:rStyle w:val="eop"/>
-          <w:rFonts w:ascii="Arial" w:hAnsi="Arial" w:cs="Arial"/>
-          <w:sz w:val="28"/>
+        <w:t>It need to be functional, it should first fufill its purpose and secondly look aesthetically pleasing,</w:t>
+      </w:r>
+    </w:p>
+    <w:p>
+      <w:pPr>
+        <w:pStyle w:val="paragraph"/>
+        <w:spacing w:before="0" w:beforeAutospacing="0" w:after="0" w:afterAutospacing="0"/>
+        <w:textAlignment w:val="baseline"/>
+        <w:rPr>
+          <w:rStyle w:val="eop"/>
+          <w:rFonts w:ascii="Californian FB" w:hAnsi="Californian FB" w:cs="Arial"/>
+          <w:szCs w:val="28"/>
+          <w:lang w:val="en-GB"/>
+        </w:rPr>
+      </w:pPr>
+    </w:p>
+    <w:p>
+      <w:pPr>
+        <w:pStyle w:val="paragraph"/>
+        <w:spacing w:before="0" w:beforeAutospacing="0" w:after="0" w:afterAutospacing="0"/>
+        <w:textAlignment w:val="baseline"/>
+        <w:rPr>
+          <w:rStyle w:val="eop"/>
+          <w:rFonts w:ascii="Californian FB" w:hAnsi="Californian FB" w:cs="Arial"/>
           <w:szCs w:val="28"/>
           <w:lang w:val="en-GB"/>
         </w:rPr>
@@ -1466,213 +1308,249 @@
         <w:spacing w:before="0" w:beforeAutospacing="0" w:after="0" w:afterAutospacing="0"/>
         <w:textAlignment w:val="baseline"/>
         <w:rPr>
-          <w:rFonts w:ascii="Segoe UI" w:hAnsi="Segoe UI" w:cs="Segoe UI"/>
-          <w:sz w:val="18"/>
-          <w:szCs w:val="18"/>
-          <w:lang w:val="en-GB"/>
-        </w:rPr>
-      </w:pPr>
-    </w:p>
-    <w:p>
-      <w:pPr>
-        <w:pStyle w:val="paragraph"/>
-        <w:spacing w:before="0" w:beforeAutospacing="0" w:after="0" w:afterAutospacing="0"/>
-        <w:textAlignment w:val="baseline"/>
-        <w:rPr>
-          <w:rStyle w:val="eop"/>
-          <w:rFonts w:ascii="Arial" w:hAnsi="Arial" w:cs="Arial"/>
-          <w:sz w:val="28"/>
-          <w:szCs w:val="28"/>
-          <w:lang w:val="en-GB"/>
-        </w:rPr>
-      </w:pPr>
-      <w:r>
-        <w:rPr>
-          <w:rStyle w:val="normaltextrun"/>
-          <w:rFonts w:ascii="Arial" w:hAnsi="Arial" w:cs="Arial"/>
-          <w:color w:val="000000"/>
-          <w:sz w:val="28"/>
-          <w:szCs w:val="28"/>
-          <w:lang w:val="en-GB"/>
-        </w:rPr>
-        <w:t>Task 11: Document test cases for testing the program</w:t>
-      </w:r>
-      <w:r>
-        <w:rPr>
-          <w:rStyle w:val="eop"/>
-          <w:rFonts w:ascii="Arial" w:hAnsi="Arial" w:cs="Arial"/>
-          <w:sz w:val="28"/>
-          <w:szCs w:val="28"/>
-          <w:lang w:val="en-GB"/>
-        </w:rPr>
-        <w:t> </w:t>
-      </w:r>
-    </w:p>
-    <w:p>
-      <w:pPr>
-        <w:pStyle w:val="paragraph"/>
-        <w:spacing w:before="0" w:beforeAutospacing="0" w:after="0" w:afterAutospacing="0"/>
-        <w:textAlignment w:val="baseline"/>
-        <w:rPr>
-          <w:rStyle w:val="eop"/>
-          <w:rFonts w:ascii="Arial" w:hAnsi="Arial" w:cs="Arial"/>
-          <w:sz w:val="28"/>
-          <w:szCs w:val="28"/>
-          <w:lang w:val="en-GB"/>
-        </w:rPr>
-      </w:pPr>
-      <w:r>
-        <w:rPr>
-          <w:rStyle w:val="eop"/>
-          <w:rFonts w:ascii="Californian FB" w:hAnsi="Californian FB" w:cs="Arial"/>
-          <w:szCs w:val="28"/>
-          <w:lang w:val="en-GB"/>
-        </w:rPr>
-        <w:t xml:space="preserve">Load, “localhost:8080”, and see if the page </w:t>
-      </w:r>
-      <w:proofErr w:type="gramStart"/>
-      <w:r>
-        <w:rPr>
-          <w:rStyle w:val="eop"/>
-          <w:rFonts w:ascii="Californian FB" w:hAnsi="Californian FB" w:cs="Arial"/>
-          <w:szCs w:val="28"/>
-          <w:lang w:val="en-GB"/>
-        </w:rPr>
-        <w:t>show</w:t>
-      </w:r>
-      <w:proofErr w:type="gramEnd"/>
-      <w:r>
-        <w:rPr>
-          <w:rStyle w:val="eop"/>
-          <w:rFonts w:ascii="Californian FB" w:hAnsi="Californian FB" w:cs="Arial"/>
-          <w:szCs w:val="28"/>
-          <w:lang w:val="en-GB"/>
-        </w:rPr>
-        <w:t xml:space="preserve"> up to how I imagined it within the interface design sketch.</w:t>
-      </w:r>
-    </w:p>
-    <w:p>
-      <w:pPr>
-        <w:pStyle w:val="paragraph"/>
-        <w:spacing w:before="0" w:beforeAutospacing="0" w:after="0" w:afterAutospacing="0"/>
-        <w:textAlignment w:val="baseline"/>
-        <w:rPr>
-          <w:rFonts w:ascii="Segoe UI" w:hAnsi="Segoe UI" w:cs="Segoe UI"/>
-          <w:sz w:val="18"/>
-          <w:szCs w:val="18"/>
-          <w:lang w:val="en-GB"/>
-        </w:rPr>
-      </w:pPr>
-    </w:p>
-    <w:p>
-      <w:pPr>
-        <w:pStyle w:val="paragraph"/>
-        <w:spacing w:before="0" w:beforeAutospacing="0" w:after="0" w:afterAutospacing="0"/>
-        <w:textAlignment w:val="baseline"/>
-        <w:rPr>
-          <w:rStyle w:val="eop"/>
-          <w:rFonts w:ascii="Arial" w:hAnsi="Arial" w:cs="Arial"/>
-          <w:sz w:val="28"/>
-          <w:szCs w:val="28"/>
-          <w:lang w:val="en-GB"/>
-        </w:rPr>
-      </w:pPr>
-      <w:r>
-        <w:rPr>
-          <w:rStyle w:val="normaltextrun"/>
-          <w:rFonts w:ascii="Arial" w:hAnsi="Arial" w:cs="Arial"/>
-          <w:color w:val="000000"/>
-          <w:sz w:val="28"/>
-          <w:szCs w:val="28"/>
-          <w:lang w:val="en-GB"/>
-        </w:rPr>
-        <w:t>Task 12: Refine the plan</w:t>
-      </w:r>
-      <w:r>
-        <w:rPr>
-          <w:rStyle w:val="eop"/>
-          <w:rFonts w:ascii="Arial" w:hAnsi="Arial" w:cs="Arial"/>
-          <w:sz w:val="28"/>
-          <w:szCs w:val="28"/>
-          <w:lang w:val="en-GB"/>
-        </w:rPr>
-        <w:t> </w:t>
-      </w:r>
-    </w:p>
-    <w:p>
-      <w:pPr>
-        <w:pStyle w:val="paragraph"/>
-        <w:spacing w:before="0" w:beforeAutospacing="0" w:after="0" w:afterAutospacing="0"/>
-        <w:textAlignment w:val="baseline"/>
-        <w:rPr>
-          <w:rStyle w:val="eop"/>
-          <w:rFonts w:ascii="Californian FB" w:hAnsi="Californian FB" w:cs="Arial"/>
-          <w:szCs w:val="28"/>
-          <w:lang w:val="en-GB"/>
-        </w:rPr>
-      </w:pPr>
-      <w:r>
-        <w:rPr>
-          <w:rStyle w:val="eop"/>
-          <w:rFonts w:ascii="Californian FB" w:hAnsi="Californian FB" w:cs="Arial"/>
-          <w:szCs w:val="28"/>
-          <w:lang w:val="en-GB"/>
-        </w:rPr>
-        <w:t>VER 1.1</w:t>
-      </w:r>
-    </w:p>
-    <w:p>
-      <w:pPr>
-        <w:pStyle w:val="paragraph"/>
-        <w:spacing w:before="0" w:beforeAutospacing="0" w:after="0" w:afterAutospacing="0"/>
-        <w:textAlignment w:val="baseline"/>
-        <w:rPr>
-          <w:rStyle w:val="eop"/>
-          <w:rFonts w:ascii="Californian FB" w:hAnsi="Californian FB" w:cs="Arial"/>
-          <w:szCs w:val="28"/>
-          <w:lang w:val="en-GB"/>
-        </w:rPr>
-      </w:pPr>
-      <w:r>
-        <w:rPr>
-          <w:rStyle w:val="eop"/>
-          <w:rFonts w:ascii="Californian FB" w:hAnsi="Californian FB" w:cs="Arial"/>
-          <w:szCs w:val="28"/>
-          <w:lang w:val="en-GB"/>
-        </w:rPr>
-        <w:t xml:space="preserve">I realised I needed to be able to add my own CSS as well as images to my website using </w:t>
-      </w:r>
-      <w:proofErr w:type="gramStart"/>
-      <w:r>
-        <w:rPr>
-          <w:rStyle w:val="eop"/>
-          <w:rFonts w:ascii="Californian FB" w:hAnsi="Californian FB" w:cs="Arial"/>
-          <w:szCs w:val="28"/>
-          <w:lang w:val="en-GB"/>
-        </w:rPr>
-        <w:t>bottle</w:t>
-      </w:r>
-      <w:proofErr w:type="gramEnd"/>
-      <w:r>
-        <w:rPr>
-          <w:rStyle w:val="eop"/>
-          <w:rFonts w:ascii="Californian FB" w:hAnsi="Californian FB" w:cs="Arial"/>
-          <w:szCs w:val="28"/>
-          <w:lang w:val="en-GB"/>
-        </w:rPr>
-        <w:t xml:space="preserve"> so I added code to be able to do that. This code I copied from my previous bottle projects as it </w:t>
-      </w:r>
-      <w:r>
-        <w:rPr>
-          <w:rStyle w:val="eop"/>
-          <w:rFonts w:ascii="Californian FB" w:hAnsi="Californian FB" w:cs="Arial"/>
-          <w:szCs w:val="28"/>
-          <w:lang w:val="en-GB"/>
-        </w:rPr>
-        <w:t>is</w:t>
-      </w:r>
+          <w:rStyle w:val="eop"/>
+          <w:rFonts w:ascii="Californian FB" w:hAnsi="Californian FB" w:cs="Arial"/>
+          <w:szCs w:val="28"/>
+          <w:lang w:val="en-GB"/>
+        </w:rPr>
+      </w:pPr>
+    </w:p>
+    <w:p>
+      <w:pPr>
+        <w:pStyle w:val="paragraph"/>
+        <w:spacing w:before="0" w:beforeAutospacing="0" w:after="0" w:afterAutospacing="0"/>
+        <w:textAlignment w:val="baseline"/>
+        <w:rPr>
+          <w:rStyle w:val="eop"/>
+          <w:rFonts w:ascii="Arial" w:hAnsi="Arial" w:cs="Arial"/>
+          <w:sz w:val="28"/>
+          <w:szCs w:val="28"/>
+          <w:lang w:val="en-GB"/>
+        </w:rPr>
+      </w:pPr>
+      <w:r>
+        <w:rPr>
+          <w:rStyle w:val="eop"/>
+          <w:rFonts w:ascii="Californian FB" w:hAnsi="Californian FB" w:cs="Arial"/>
+          <w:szCs w:val="28"/>
+          <w:lang w:val="en-GB"/>
+        </w:rPr>
+        <w:t xml:space="preserve">In terms of Visibility, the layout needs to be clear and the user should have full control over the web experience at all times. This means I will need to make the website easy to use for the user and </w:t>
+      </w:r>
+      <w:r>
+        <w:rPr>
+          <w:rStyle w:val="eop"/>
+          <w:rFonts w:ascii="Californian FB" w:hAnsi="Californian FB" w:cs="Arial"/>
+          <w:szCs w:val="28"/>
+          <w:lang w:val="en-GB"/>
+        </w:rPr>
+        <w:t>easily</w:t>
+      </w:r>
+      <w:r>
+        <w:rPr>
+          <w:rStyle w:val="eop"/>
+          <w:rFonts w:ascii="Californian FB" w:hAnsi="Californian FB" w:cs="Arial"/>
+          <w:szCs w:val="28"/>
+          <w:lang w:val="en-GB"/>
+        </w:rPr>
+        <w:t xml:space="preserve"> controllable through the top navigation bar as well as obvious buttons placed</w:t>
+      </w:r>
+      <w:r>
+        <w:rPr>
+          <w:rStyle w:val="eop"/>
+          <w:rFonts w:ascii="Californian FB" w:hAnsi="Californian FB" w:cs="Arial"/>
+          <w:szCs w:val="28"/>
+          <w:lang w:val="en-GB"/>
+        </w:rPr>
+        <w:t xml:space="preserve"> throughout the application to give users an easy flow to complete the steps they need to take.</w:t>
+      </w:r>
+    </w:p>
+    <w:p>
+      <w:pPr>
+        <w:pStyle w:val="paragraph"/>
+        <w:spacing w:before="0" w:beforeAutospacing="0" w:after="0" w:afterAutospacing="0"/>
+        <w:textAlignment w:val="baseline"/>
+        <w:rPr>
+          <w:rFonts w:ascii="Segoe UI" w:hAnsi="Segoe UI" w:cs="Segoe UI"/>
+          <w:sz w:val="18"/>
+          <w:szCs w:val="18"/>
+          <w:lang w:val="en-GB"/>
+        </w:rPr>
+      </w:pPr>
+    </w:p>
+    <w:p>
+      <w:pPr>
+        <w:pStyle w:val="paragraph"/>
+        <w:spacing w:before="0" w:beforeAutospacing="0" w:after="0" w:afterAutospacing="0"/>
+        <w:textAlignment w:val="baseline"/>
+        <w:rPr>
+          <w:rFonts w:ascii="Segoe UI" w:hAnsi="Segoe UI" w:cs="Segoe UI"/>
+          <w:sz w:val="18"/>
+          <w:szCs w:val="18"/>
+          <w:lang w:val="en-GB"/>
+        </w:rPr>
+      </w:pPr>
       <w:bookmarkStart w:id="0" w:name="_GoBack"/>
       <w:bookmarkEnd w:id="0"/>
+    </w:p>
+    <w:p>
+      <w:pPr>
+        <w:pStyle w:val="paragraph"/>
+        <w:spacing w:before="0" w:beforeAutospacing="0" w:after="0" w:afterAutospacing="0"/>
+        <w:textAlignment w:val="baseline"/>
+        <w:rPr>
+          <w:rStyle w:val="eop"/>
+          <w:rFonts w:ascii="Arial" w:hAnsi="Arial" w:cs="Arial"/>
+          <w:sz w:val="28"/>
+          <w:szCs w:val="28"/>
+          <w:lang w:val="en-GB"/>
+        </w:rPr>
+      </w:pPr>
+      <w:r>
+        <w:rPr>
+          <w:rStyle w:val="normaltextrun"/>
+          <w:rFonts w:ascii="Arial" w:hAnsi="Arial" w:cs="Arial"/>
+          <w:color w:val="000000"/>
+          <w:sz w:val="28"/>
+          <w:szCs w:val="28"/>
+          <w:lang w:val="en-GB"/>
+        </w:rPr>
+        <w:t>Task 11: Document test cases for testing the program</w:t>
+      </w:r>
+      <w:r>
+        <w:rPr>
+          <w:rStyle w:val="eop"/>
+          <w:rFonts w:ascii="Arial" w:hAnsi="Arial" w:cs="Arial"/>
+          <w:sz w:val="28"/>
+          <w:szCs w:val="28"/>
+          <w:lang w:val="en-GB"/>
+        </w:rPr>
+        <w:t> </w:t>
+      </w:r>
+    </w:p>
+    <w:p>
+      <w:pPr>
+        <w:pStyle w:val="paragraph"/>
+        <w:spacing w:before="0" w:beforeAutospacing="0" w:after="0" w:afterAutospacing="0"/>
+        <w:textAlignment w:val="baseline"/>
+        <w:rPr>
+          <w:rStyle w:val="eop"/>
+          <w:rFonts w:ascii="Arial" w:hAnsi="Arial" w:cs="Arial"/>
+          <w:sz w:val="28"/>
+          <w:szCs w:val="28"/>
+          <w:lang w:val="en-GB"/>
+        </w:rPr>
+      </w:pPr>
+      <w:r>
+        <w:rPr>
+          <w:rStyle w:val="eop"/>
+          <w:rFonts w:ascii="Californian FB" w:hAnsi="Californian FB" w:cs="Arial"/>
+          <w:szCs w:val="28"/>
+          <w:lang w:val="en-GB"/>
+        </w:rPr>
+        <w:t>Load, “localhost:8080”, and see if the page show up to how I imagined it within the interface design sketch.</w:t>
+      </w:r>
+    </w:p>
+    <w:p>
+      <w:pPr>
+        <w:pStyle w:val="paragraph"/>
+        <w:spacing w:before="0" w:beforeAutospacing="0" w:after="0" w:afterAutospacing="0"/>
+        <w:textAlignment w:val="baseline"/>
+        <w:rPr>
+          <w:rFonts w:ascii="Segoe UI" w:hAnsi="Segoe UI" w:cs="Segoe UI"/>
+          <w:sz w:val="18"/>
+          <w:szCs w:val="18"/>
+          <w:lang w:val="en-GB"/>
+        </w:rPr>
+      </w:pPr>
+    </w:p>
+    <w:p>
+      <w:pPr>
+        <w:pStyle w:val="paragraph"/>
+        <w:spacing w:before="0" w:beforeAutospacing="0" w:after="0" w:afterAutospacing="0"/>
+        <w:textAlignment w:val="baseline"/>
+        <w:rPr>
+          <w:rStyle w:val="eop"/>
+          <w:rFonts w:ascii="Arial" w:hAnsi="Arial" w:cs="Arial"/>
+          <w:sz w:val="28"/>
+          <w:szCs w:val="28"/>
+          <w:lang w:val="en-GB"/>
+        </w:rPr>
+      </w:pPr>
+      <w:r>
+        <w:rPr>
+          <w:rStyle w:val="normaltextrun"/>
+          <w:rFonts w:ascii="Arial" w:hAnsi="Arial" w:cs="Arial"/>
+          <w:color w:val="000000"/>
+          <w:sz w:val="28"/>
+          <w:szCs w:val="28"/>
+          <w:lang w:val="en-GB"/>
+        </w:rPr>
+        <w:t>Task 12: Refine the plan</w:t>
+      </w:r>
+      <w:r>
+        <w:rPr>
+          <w:rStyle w:val="eop"/>
+          <w:rFonts w:ascii="Arial" w:hAnsi="Arial" w:cs="Arial"/>
+          <w:sz w:val="28"/>
+          <w:szCs w:val="28"/>
+          <w:lang w:val="en-GB"/>
+        </w:rPr>
+        <w:t> </w:t>
+      </w:r>
+    </w:p>
+    <w:p>
+      <w:pPr>
+        <w:pStyle w:val="paragraph"/>
+        <w:spacing w:before="0" w:beforeAutospacing="0" w:after="0" w:afterAutospacing="0"/>
+        <w:textAlignment w:val="baseline"/>
+        <w:rPr>
+          <w:rStyle w:val="eop"/>
+          <w:rFonts w:ascii="Californian FB" w:hAnsi="Californian FB" w:cs="Arial"/>
+          <w:szCs w:val="28"/>
+          <w:lang w:val="en-GB"/>
+        </w:rPr>
+      </w:pPr>
+      <w:r>
+        <w:rPr>
+          <w:rStyle w:val="eop"/>
+          <w:rFonts w:ascii="Californian FB" w:hAnsi="Californian FB" w:cs="Arial"/>
+          <w:szCs w:val="28"/>
+          <w:lang w:val="en-GB"/>
+        </w:rPr>
+        <w:t>VER 1.1</w:t>
+      </w:r>
+    </w:p>
+    <w:p>
+      <w:pPr>
+        <w:pStyle w:val="paragraph"/>
+        <w:spacing w:before="0" w:beforeAutospacing="0" w:after="0" w:afterAutospacing="0"/>
+        <w:textAlignment w:val="baseline"/>
+        <w:rPr>
+          <w:rStyle w:val="eop"/>
+          <w:rFonts w:ascii="Californian FB" w:hAnsi="Californian FB" w:cs="Arial"/>
+          <w:szCs w:val="28"/>
+          <w:lang w:val="en-GB"/>
+        </w:rPr>
+      </w:pPr>
+      <w:r>
+        <w:rPr>
+          <w:rStyle w:val="eop"/>
+          <w:rFonts w:ascii="Californian FB" w:hAnsi="Californian FB" w:cs="Arial"/>
+          <w:szCs w:val="28"/>
+          <w:lang w:val="en-GB"/>
+        </w:rPr>
+        <w:t xml:space="preserve">I realised I needed to be able to add my own CSS as well as images to my website using bottle so I added code to be able to do that. This code I copied from my previous bottle projects as it </w:t>
+      </w:r>
+      <w:r>
+        <w:rPr>
+          <w:rStyle w:val="eop"/>
+          <w:rFonts w:ascii="Californian FB" w:hAnsi="Californian FB" w:cs="Arial"/>
+          <w:szCs w:val="28"/>
+          <w:lang w:val="en-GB"/>
+        </w:rPr>
+        <w:t>is</w:t>
+      </w:r>
       <w:r>
         <w:rPr>
           <w:rStyle w:val="eop"/>
@@ -1746,27 +1624,8 @@
           <w:szCs w:val="18"/>
           <w:lang w:val="en-GB"/>
         </w:rPr>
-        <w:t xml:space="preserve">def </w:t>
-      </w:r>
-      <w:proofErr w:type="spellStart"/>
-      <w:r>
-        <w:rPr>
-          <w:rFonts w:ascii="Segoe UI" w:hAnsi="Segoe UI" w:cs="Segoe UI"/>
-          <w:sz w:val="18"/>
-          <w:szCs w:val="18"/>
-          <w:lang w:val="en-GB"/>
-        </w:rPr>
-        <w:t>server_static</w:t>
-      </w:r>
-      <w:proofErr w:type="spellEnd"/>
-      <w:r>
-        <w:rPr>
-          <w:rFonts w:ascii="Segoe UI" w:hAnsi="Segoe UI" w:cs="Segoe UI"/>
-          <w:sz w:val="18"/>
-          <w:szCs w:val="18"/>
-          <w:lang w:val="en-GB"/>
-        </w:rPr>
-        <w:t>(filename):</w:t>
+        <w:lastRenderedPageBreak/>
+        <w:t>def server_static(filename):</w:t>
       </w:r>
     </w:p>
     <w:p>
@@ -1788,47 +1647,7 @@
           <w:szCs w:val="18"/>
           <w:lang w:val="en-GB"/>
         </w:rPr>
-        <w:t xml:space="preserve">    return </w:t>
-      </w:r>
-      <w:proofErr w:type="spellStart"/>
-      <w:r>
-        <w:rPr>
-          <w:rFonts w:ascii="Segoe UI" w:hAnsi="Segoe UI" w:cs="Segoe UI"/>
-          <w:sz w:val="18"/>
-          <w:szCs w:val="18"/>
-          <w:lang w:val="en-GB"/>
-        </w:rPr>
-        <w:t>static_</w:t>
-      </w:r>
-      <w:proofErr w:type="gramStart"/>
-      <w:r>
-        <w:rPr>
-          <w:rFonts w:ascii="Segoe UI" w:hAnsi="Segoe UI" w:cs="Segoe UI"/>
-          <w:sz w:val="18"/>
-          <w:szCs w:val="18"/>
-          <w:lang w:val="en-GB"/>
-        </w:rPr>
-        <w:t>file</w:t>
-      </w:r>
-      <w:proofErr w:type="spellEnd"/>
-      <w:r>
-        <w:rPr>
-          <w:rFonts w:ascii="Segoe UI" w:hAnsi="Segoe UI" w:cs="Segoe UI"/>
-          <w:sz w:val="18"/>
-          <w:szCs w:val="18"/>
-          <w:lang w:val="en-GB"/>
-        </w:rPr>
-        <w:t>(</w:t>
-      </w:r>
-      <w:proofErr w:type="gramEnd"/>
-      <w:r>
-        <w:rPr>
-          <w:rFonts w:ascii="Segoe UI" w:hAnsi="Segoe UI" w:cs="Segoe UI"/>
-          <w:sz w:val="18"/>
-          <w:szCs w:val="18"/>
-          <w:lang w:val="en-GB"/>
-        </w:rPr>
-        <w:t>filename, root='./assets')</w:t>
+        <w:t xml:space="preserve">    return static_file(filename, root='./assets')</w:t>
       </w:r>
     </w:p>
     <w:p>
@@ -1863,27 +1682,7 @@
           <w:szCs w:val="18"/>
           <w:lang w:val="en-GB"/>
         </w:rPr>
-        <w:t xml:space="preserve">#Code to be able to link custom </w:t>
-      </w:r>
-      <w:proofErr w:type="spellStart"/>
-      <w:r>
-        <w:rPr>
-          <w:rFonts w:ascii="Segoe UI" w:hAnsi="Segoe UI" w:cs="Segoe UI"/>
-          <w:sz w:val="18"/>
-          <w:szCs w:val="18"/>
-          <w:lang w:val="en-GB"/>
-        </w:rPr>
-        <w:t>css</w:t>
-      </w:r>
-      <w:proofErr w:type="spellEnd"/>
-      <w:r>
-        <w:rPr>
-          <w:rFonts w:ascii="Segoe UI" w:hAnsi="Segoe UI" w:cs="Segoe UI"/>
-          <w:sz w:val="18"/>
-          <w:szCs w:val="18"/>
-          <w:lang w:val="en-GB"/>
-        </w:rPr>
-        <w:t xml:space="preserve"> Ver1.1</w:t>
+        <w:t>#Code to be able to link custom css Ver1.1</w:t>
       </w:r>
     </w:p>
     <w:p>
@@ -1905,28 +1704,7 @@
           <w:szCs w:val="18"/>
           <w:lang w:val="en-GB"/>
         </w:rPr>
-        <w:lastRenderedPageBreak/>
-        <w:t>@route('/&lt;filename&gt;.</w:t>
-      </w:r>
-      <w:proofErr w:type="spellStart"/>
-      <w:r>
-        <w:rPr>
-          <w:rFonts w:ascii="Segoe UI" w:hAnsi="Segoe UI" w:cs="Segoe UI"/>
-          <w:sz w:val="18"/>
-          <w:szCs w:val="18"/>
-          <w:lang w:val="en-GB"/>
-        </w:rPr>
-        <w:t>css</w:t>
-      </w:r>
-      <w:proofErr w:type="spellEnd"/>
-      <w:r>
-        <w:rPr>
-          <w:rFonts w:ascii="Segoe UI" w:hAnsi="Segoe UI" w:cs="Segoe UI"/>
-          <w:sz w:val="18"/>
-          <w:szCs w:val="18"/>
-          <w:lang w:val="en-GB"/>
-        </w:rPr>
-        <w:t>')</w:t>
+        <w:t>@route('/&lt;filename&gt;.css')</w:t>
       </w:r>
     </w:p>
     <w:p>
@@ -1970,58 +1748,7 @@
           <w:szCs w:val="18"/>
           <w:lang w:val="en-GB"/>
         </w:rPr>
-        <w:t xml:space="preserve">    return </w:t>
-      </w:r>
-      <w:proofErr w:type="spellStart"/>
-      <w:r>
-        <w:rPr>
-          <w:rFonts w:ascii="Segoe UI" w:hAnsi="Segoe UI" w:cs="Segoe UI"/>
-          <w:sz w:val="18"/>
-          <w:szCs w:val="18"/>
-          <w:lang w:val="en-GB"/>
-        </w:rPr>
-        <w:t>static_file</w:t>
-      </w:r>
-      <w:proofErr w:type="spellEnd"/>
-      <w:r>
-        <w:rPr>
-          <w:rFonts w:ascii="Segoe UI" w:hAnsi="Segoe UI" w:cs="Segoe UI"/>
-          <w:sz w:val="18"/>
-          <w:szCs w:val="18"/>
-          <w:lang w:val="en-GB"/>
-        </w:rPr>
-        <w:t>('{}.</w:t>
-      </w:r>
-      <w:proofErr w:type="spellStart"/>
-      <w:r>
-        <w:rPr>
-          <w:rFonts w:ascii="Segoe UI" w:hAnsi="Segoe UI" w:cs="Segoe UI"/>
-          <w:sz w:val="18"/>
-          <w:szCs w:val="18"/>
-          <w:lang w:val="en-GB"/>
-        </w:rPr>
-        <w:t>css</w:t>
-      </w:r>
-      <w:proofErr w:type="spellEnd"/>
-      <w:proofErr w:type="gramStart"/>
-      <w:r>
-        <w:rPr>
-          <w:rFonts w:ascii="Segoe UI" w:hAnsi="Segoe UI" w:cs="Segoe UI"/>
-          <w:sz w:val="18"/>
-          <w:szCs w:val="18"/>
-          <w:lang w:val="en-GB"/>
-        </w:rPr>
-        <w:t>'.format</w:t>
-      </w:r>
-      <w:proofErr w:type="gramEnd"/>
-      <w:r>
-        <w:rPr>
-          <w:rFonts w:ascii="Segoe UI" w:hAnsi="Segoe UI" w:cs="Segoe UI"/>
-          <w:sz w:val="18"/>
-          <w:szCs w:val="18"/>
-          <w:lang w:val="en-GB"/>
-        </w:rPr>
-        <w:t>(filename), root='./assets')</w:t>
+        <w:t xml:space="preserve">    return static_file('{}.css'.format(filename), root='./assets')</w:t>
       </w:r>
     </w:p>
     <w:p>
@@ -2286,7 +2013,7 @@
 </file>
 
 <file path=word/styles.xml><?xml version="1.0" encoding="utf-8"?>
-<w:styles xmlns:mc="http://schemas.openxmlformats.org/markup-compatibility/2006" xmlns:r="http://schemas.openxmlformats.org/officeDocument/2006/relationships" xmlns:w="http://schemas.openxmlformats.org/wordprocessingml/2006/main" xmlns:w14="http://schemas.microsoft.com/office/word/2010/wordml" xmlns:w15="http://schemas.microsoft.com/office/word/2012/wordml" xmlns:w16cid="http://schemas.microsoft.com/office/word/2016/wordml/cid" xmlns:w16se="http://schemas.microsoft.com/office/word/2015/wordml/symex" mc:Ignorable="w14 w15 w16se w16cid">
+<w:styles xmlns:mc="http://schemas.openxmlformats.org/markup-compatibility/2006" xmlns:r="http://schemas.openxmlformats.org/officeDocument/2006/relationships" xmlns:w="http://schemas.openxmlformats.org/wordprocessingml/2006/main" xmlns:w14="http://schemas.microsoft.com/office/word/2010/wordml" xmlns:w15="http://schemas.microsoft.com/office/word/2012/wordml" xmlns:w16se="http://schemas.microsoft.com/office/word/2015/wordml/symex" mc:Ignorable="w14 w15 w16se">
   <w:docDefaults>
     <w:rPrDefault>
       <w:rPr>
@@ -2302,7 +2029,7 @@
       </w:pPr>
     </w:pPrDefault>
   </w:docDefaults>
-  <w:latentStyles w:defLockedState="0" w:defUIPriority="99" w:defSemiHidden="0" w:defUnhideWhenUsed="0" w:defQFormat="0" w:count="375">
+  <w:latentStyles w:defLockedState="0" w:defUIPriority="99" w:defSemiHidden="0" w:defUnhideWhenUsed="0" w:defQFormat="0" w:count="371">
     <w:lsdException w:name="Normal" w:uiPriority="0" w:qFormat="1"/>
     <w:lsdException w:name="heading 1" w:uiPriority="9" w:qFormat="1"/>
     <w:lsdException w:name="heading 2" w:semiHidden="1" w:uiPriority="9" w:unhideWhenUsed="1" w:qFormat="1"/>
@@ -2408,6 +2135,7 @@
     <w:lsdException w:name="HTML Sample" w:semiHidden="1" w:unhideWhenUsed="1"/>
     <w:lsdException w:name="HTML Typewriter" w:semiHidden="1" w:unhideWhenUsed="1"/>
     <w:lsdException w:name="HTML Variable" w:semiHidden="1" w:unhideWhenUsed="1"/>
+    <w:lsdException w:name="Normal Table" w:semiHidden="1" w:unhideWhenUsed="1"/>
     <w:lsdException w:name="annotation subject" w:semiHidden="1" w:unhideWhenUsed="1"/>
     <w:lsdException w:name="No List" w:semiHidden="1" w:unhideWhenUsed="1"/>
     <w:lsdException w:name="Outline List 1" w:semiHidden="1" w:unhideWhenUsed="1"/>
@@ -2451,8 +2179,10 @@
     <w:lsdException w:name="Table Elegant" w:semiHidden="1" w:unhideWhenUsed="1"/>
     <w:lsdException w:name="Table Professional" w:semiHidden="1" w:unhideWhenUsed="1"/>
     <w:lsdException w:name="Table Subtle 1" w:semiHidden="1" w:unhideWhenUsed="1"/>
+    <w:lsdException w:name="Table Subtle 2" w:semiHidden="1" w:unhideWhenUsed="1"/>
     <w:lsdException w:name="Table Web 1" w:semiHidden="1" w:unhideWhenUsed="1"/>
     <w:lsdException w:name="Table Web 2" w:semiHidden="1" w:unhideWhenUsed="1"/>
+    <w:lsdException w:name="Table Web 3" w:semiHidden="1" w:unhideWhenUsed="1"/>
     <w:lsdException w:name="Balloon Text" w:semiHidden="1" w:unhideWhenUsed="1"/>
     <w:lsdException w:name="Table Grid" w:uiPriority="39"/>
     <w:lsdException w:name="Table Theme" w:semiHidden="1" w:unhideWhenUsed="1"/>
@@ -2671,10 +2401,6 @@
     <w:lsdException w:name="List Table 5 Dark Accent 6" w:uiPriority="50"/>
     <w:lsdException w:name="List Table 6 Colorful Accent 6" w:uiPriority="51"/>
     <w:lsdException w:name="List Table 7 Colorful Accent 6" w:uiPriority="52"/>
-    <w:lsdException w:name="Mention" w:semiHidden="1" w:unhideWhenUsed="1"/>
-    <w:lsdException w:name="Smart Hyperlink" w:semiHidden="1" w:unhideWhenUsed="1"/>
-    <w:lsdException w:name="Hashtag" w:semiHidden="1" w:unhideWhenUsed="1"/>
-    <w:lsdException w:name="Unresolved Mention" w:semiHidden="1" w:unhideWhenUsed="1"/>
   </w:latentStyles>
   <w:style w:type="paragraph" w:default="1" w:styleId="Normal">
     <w:name w:val="Normal"/>

</xml_diff>